<commit_message>
Added personal water and power into costs, need to reconsider water. None of the cases say that farming is cheaper right now...
</commit_message>
<xml_diff>
--- a/Personal Space Documents.docx
+++ b/Personal Space Documents.docx
@@ -487,6 +487,7 @@
       </w:r>
     </w:p>
     <w:p>
+      <w:bookmarkStart w:id="0" w:name="_GoBack"/>
       <w:r>
         <w:rPr>
           <w:noProof/>
@@ -527,6 +528,7 @@
           </wp:inline>
         </w:drawing>
       </w:r>
+      <w:bookmarkEnd w:id="0"/>
     </w:p>
     <w:p>
       <w:pPr>
@@ -1010,13 +1012,36 @@
           </wp:anchor>
         </w:drawing>
       </w:r>
-      <w:r>
-        <w:t xml:space="preserve">http://www.fao.org/docrep/s2022e/s2022e02.htm </w:t>
-      </w:r>
-    </w:p>
-    <w:p/>
-    <w:p>
       <w:hyperlink r:id="rId14" w:history="1">
+        <w:r>
+          <w:rPr>
+            <w:rStyle w:val="Hyperlink"/>
+          </w:rPr>
+          <w:t>http://www.fao.org/docrep/s2022e/s2022e02.</w:t>
+        </w:r>
+        <w:r>
+          <w:rPr>
+            <w:rStyle w:val="Hyperlink"/>
+          </w:rPr>
+          <w:t>h</w:t>
+        </w:r>
+        <w:r>
+          <w:rPr>
+            <w:rStyle w:val="Hyperlink"/>
+          </w:rPr>
+          <w:t>tml</w:t>
+        </w:r>
+      </w:hyperlink>
+    </w:p>
+    <w:p/>
+    <w:p>
+      <w:r>
+        <w:t xml:space="preserve"> </w:t>
+      </w:r>
+    </w:p>
+    <w:p/>
+    <w:p>
+      <w:hyperlink r:id="rId15" w:history="1">
         <w:r>
           <w:rPr>
             <w:rStyle w:val="Hyperlink"/>
@@ -1030,6 +1055,7 @@
         <w:rPr>
           <w:noProof/>
         </w:rPr>
+        <w:lastRenderedPageBreak/>
         <w:drawing>
           <wp:inline distT="0" distB="0" distL="0" distR="0" wp14:anchorId="6CD96FAE" wp14:editId="6A0EEAD8">
             <wp:extent cx="2558374" cy="1624403"/>
@@ -1046,7 +1072,7 @@
                     <pic:cNvPicPr/>
                   </pic:nvPicPr>
                   <pic:blipFill>
-                    <a:blip r:embed="rId15"/>
+                    <a:blip r:embed="rId16"/>
                     <a:stretch>
                       <a:fillRect/>
                     </a:stretch>
@@ -1070,7 +1096,7 @@
     <w:p/>
     <w:p/>
     <w:p>
-      <w:hyperlink r:id="rId16" w:history="1">
+      <w:hyperlink r:id="rId17" w:history="1">
         <w:r>
           <w:rPr>
             <w:rStyle w:val="Hyperlink"/>
@@ -1100,7 +1126,7 @@
     </w:p>
     <w:p/>
     <w:p>
-      <w:hyperlink r:id="rId17" w:history="1">
+      <w:hyperlink r:id="rId18" w:history="1">
         <w:r>
           <w:rPr>
             <w:rStyle w:val="Hyperlink"/>
@@ -1145,6 +1171,7 @@
     <w:p/>
     <w:p>
       <w:r>
+        <w:lastRenderedPageBreak/>
         <w:t>https://ntrs.nasa.gov/archive/nasa/casi.ntrs.nasa.gov/20140005433.pdf</w:t>
       </w:r>
     </w:p>
@@ -1153,7 +1180,6 @@
         <w:rPr>
           <w:noProof/>
         </w:rPr>
-        <w:lastRenderedPageBreak/>
         <w:t xml:space="preserve"> </w:t>
       </w:r>
       <w:r>
@@ -1176,7 +1202,7 @@
                     <pic:cNvPicPr/>
                   </pic:nvPicPr>
                   <pic:blipFill>
-                    <a:blip r:embed="rId18"/>
+                    <a:blip r:embed="rId19"/>
                     <a:stretch>
                       <a:fillRect/>
                     </a:stretch>
@@ -1214,12 +1240,9 @@
     <w:p/>
     <w:p/>
     <w:p/>
-    <w:p>
-      <w:bookmarkStart w:id="0" w:name="_GoBack"/>
-      <w:bookmarkEnd w:id="0"/>
-    </w:p>
-    <w:p>
-      <w:hyperlink r:id="rId19" w:history="1">
+    <w:p/>
+    <w:p>
+      <w:hyperlink r:id="rId20" w:history="1">
         <w:r>
           <w:rPr>
             <w:rStyle w:val="Hyperlink"/>
@@ -1238,49 +1261,6 @@
             <wp:extent cx="5943600" cy="5991860"/>
             <wp:effectExtent l="0" t="0" r="0" b="8890"/>
             <wp:docPr id="9" name="Picture 9"/>
-            <wp:cNvGraphicFramePr>
-              <a:graphicFrameLocks xmlns:a="http://schemas.openxmlformats.org/drawingml/2006/main" noChangeAspect="1"/>
-            </wp:cNvGraphicFramePr>
-            <a:graphic xmlns:a="http://schemas.openxmlformats.org/drawingml/2006/main">
-              <a:graphicData uri="http://schemas.openxmlformats.org/drawingml/2006/picture">
-                <pic:pic xmlns:pic="http://schemas.openxmlformats.org/drawingml/2006/picture">
-                  <pic:nvPicPr>
-                    <pic:cNvPr id="1" name=""/>
-                    <pic:cNvPicPr/>
-                  </pic:nvPicPr>
-                  <pic:blipFill>
-                    <a:blip r:embed="rId20"/>
-                    <a:stretch>
-                      <a:fillRect/>
-                    </a:stretch>
-                  </pic:blipFill>
-                  <pic:spPr>
-                    <a:xfrm>
-                      <a:off x="0" y="0"/>
-                      <a:ext cx="5943600" cy="5991860"/>
-                    </a:xfrm>
-                    <a:prstGeom prst="rect">
-                      <a:avLst/>
-                    </a:prstGeom>
-                  </pic:spPr>
-                </pic:pic>
-              </a:graphicData>
-            </a:graphic>
-          </wp:inline>
-        </w:drawing>
-      </w:r>
-    </w:p>
-    <w:p>
-      <w:r>
-        <w:rPr>
-          <w:noProof/>
-        </w:rPr>
-        <w:lastRenderedPageBreak/>
-        <w:drawing>
-          <wp:inline distT="0" distB="0" distL="0" distR="0" wp14:anchorId="15800B60" wp14:editId="437CD00E">
-            <wp:extent cx="5943600" cy="3292475"/>
-            <wp:effectExtent l="0" t="0" r="0" b="3175"/>
-            <wp:docPr id="10" name="Picture 10"/>
             <wp:cNvGraphicFramePr>
               <a:graphicFrameLocks xmlns:a="http://schemas.openxmlformats.org/drawingml/2006/main" noChangeAspect="1"/>
             </wp:cNvGraphicFramePr>
@@ -1300,6 +1280,49 @@
                   <pic:spPr>
                     <a:xfrm>
                       <a:off x="0" y="0"/>
+                      <a:ext cx="5943600" cy="5991860"/>
+                    </a:xfrm>
+                    <a:prstGeom prst="rect">
+                      <a:avLst/>
+                    </a:prstGeom>
+                  </pic:spPr>
+                </pic:pic>
+              </a:graphicData>
+            </a:graphic>
+          </wp:inline>
+        </w:drawing>
+      </w:r>
+    </w:p>
+    <w:p>
+      <w:r>
+        <w:rPr>
+          <w:noProof/>
+        </w:rPr>
+        <w:lastRenderedPageBreak/>
+        <w:drawing>
+          <wp:inline distT="0" distB="0" distL="0" distR="0" wp14:anchorId="15800B60" wp14:editId="437CD00E">
+            <wp:extent cx="5943600" cy="3292475"/>
+            <wp:effectExtent l="0" t="0" r="0" b="3175"/>
+            <wp:docPr id="10" name="Picture 10"/>
+            <wp:cNvGraphicFramePr>
+              <a:graphicFrameLocks xmlns:a="http://schemas.openxmlformats.org/drawingml/2006/main" noChangeAspect="1"/>
+            </wp:cNvGraphicFramePr>
+            <a:graphic xmlns:a="http://schemas.openxmlformats.org/drawingml/2006/main">
+              <a:graphicData uri="http://schemas.openxmlformats.org/drawingml/2006/picture">
+                <pic:pic xmlns:pic="http://schemas.openxmlformats.org/drawingml/2006/picture">
+                  <pic:nvPicPr>
+                    <pic:cNvPr id="1" name=""/>
+                    <pic:cNvPicPr/>
+                  </pic:nvPicPr>
+                  <pic:blipFill>
+                    <a:blip r:embed="rId22"/>
+                    <a:stretch>
+                      <a:fillRect/>
+                    </a:stretch>
+                  </pic:blipFill>
+                  <pic:spPr>
+                    <a:xfrm>
+                      <a:off x="0" y="0"/>
                       <a:ext cx="5943600" cy="3292475"/>
                     </a:xfrm>
                     <a:prstGeom prst="rect">
@@ -1315,7 +1338,7 @@
     </w:p>
     <w:p/>
     <w:p>
-      <w:hyperlink r:id="rId22" w:history="1">
+      <w:hyperlink r:id="rId23" w:history="1">
         <w:r>
           <w:rPr>
             <w:rStyle w:val="Hyperlink"/>
@@ -1378,7 +1401,7 @@
     </w:p>
     <w:p/>
     <w:p>
-      <w:hyperlink r:id="rId23" w:history="1">
+      <w:hyperlink r:id="rId24" w:history="1">
         <w:r>
           <w:rPr>
             <w:rStyle w:val="Hyperlink"/>
@@ -1392,6 +1415,8 @@
         <w:t>The MMRTG generator is about 64cm in diameter by 66cm long and weighs about 45kg. It initially provides 2kW of thermal power and 120 watts of electrical power</w:t>
       </w:r>
     </w:p>
+    <w:p/>
+    <w:p/>
     <w:sectPr>
       <w:pgSz w:w="12240" w:h="15840"/>
       <w:pgMar w:top="1440" w:right="1440" w:bottom="1440" w:left="1440" w:header="720" w:footer="720" w:gutter="0"/>
@@ -1861,6 +1886,18 @@
       <w:shd w:val="clear" w:color="auto" w:fill="E6E6E6"/>
     </w:rPr>
   </w:style>
+  <w:style w:type="character" w:styleId="FollowedHyperlink">
+    <w:name w:val="FollowedHyperlink"/>
+    <w:basedOn w:val="DefaultParagraphFont"/>
+    <w:uiPriority w:val="99"/>
+    <w:semiHidden/>
+    <w:unhideWhenUsed/>
+    <w:rsid w:val="00582E58"/>
+    <w:rPr>
+      <w:color w:val="954F72" w:themeColor="followedHyperlink"/>
+      <w:u w:val="single"/>
+    </w:rPr>
+  </w:style>
 </w:styles>
 </file>
 

</xml_diff>